<commit_message>
- deleted obsolete tasks 10 and 11
</commit_message>
<xml_diff>
--- a/Autumn/Common/Задачи.docx
+++ b/Autumn/Common/Задачи.docx
@@ -1,6 +1,6 @@
 
 <file path=word/document.xml><?xml version="1.0" encoding="utf-8"?>
-<w:document xmlns:wpc="http://schemas.microsoft.com/office/word/2010/wordprocessingCanvas" xmlns:mc="http://schemas.openxmlformats.org/markup-compatibility/2006" xmlns:o="urn:schemas-microsoft-com:office:office" xmlns:r="http://schemas.openxmlformats.org/officeDocument/2006/relationships" xmlns:m="http://schemas.openxmlformats.org/officeDocument/2006/math" xmlns:v="urn:schemas-microsoft-com:vml" xmlns:wp14="http://schemas.microsoft.com/office/word/2010/wordprocessingDrawing" xmlns:wp="http://schemas.openxmlformats.org/drawingml/2006/wordprocessingDrawing" xmlns:w10="urn:schemas-microsoft-com:office:word" xmlns:w="http://schemas.openxmlformats.org/wordprocessingml/2006/main" xmlns:w14="http://schemas.microsoft.com/office/word/2010/wordml" xmlns:w15="http://schemas.microsoft.com/office/word/2012/wordml" xmlns:wpg="http://schemas.microsoft.com/office/word/2010/wordprocessingGroup" xmlns:wpi="http://schemas.microsoft.com/office/word/2010/wordprocessingInk" xmlns:wne="http://schemas.microsoft.com/office/word/2006/wordml" xmlns:wps="http://schemas.microsoft.com/office/word/2010/wordprocessingShape" mc:Ignorable="w14 w15 wp14">
+<w:document xmlns:wpc="http://schemas.microsoft.com/office/word/2010/wordprocessingCanvas" xmlns:cx="http://schemas.microsoft.com/office/drawing/2014/chartex" xmlns:cx1="http://schemas.microsoft.com/office/drawing/2015/9/8/chartex" xmlns:cx2="http://schemas.microsoft.com/office/drawing/2015/10/21/chartex" xmlns:cx3="http://schemas.microsoft.com/office/drawing/2016/5/9/chartex" xmlns:cx4="http://schemas.microsoft.com/office/drawing/2016/5/10/chartex" xmlns:cx5="http://schemas.microsoft.com/office/drawing/2016/5/11/chartex" xmlns:cx6="http://schemas.microsoft.com/office/drawing/2016/5/12/chartex" xmlns:cx7="http://schemas.microsoft.com/office/drawing/2016/5/13/chartex" xmlns:cx8="http://schemas.microsoft.com/office/drawing/2016/5/14/chartex" xmlns:mc="http://schemas.openxmlformats.org/markup-compatibility/2006" xmlns:aink="http://schemas.microsoft.com/office/drawing/2016/ink" xmlns:am3d="http://schemas.microsoft.com/office/drawing/2017/model3d" xmlns:o="urn:schemas-microsoft-com:office:office" xmlns:r="http://schemas.openxmlformats.org/officeDocument/2006/relationships" xmlns:m="http://schemas.openxmlformats.org/officeDocument/2006/math" xmlns:v="urn:schemas-microsoft-com:vml" xmlns:wp14="http://schemas.microsoft.com/office/word/2010/wordprocessingDrawing" xmlns:wp="http://schemas.openxmlformats.org/drawingml/2006/wordprocessingDrawing" xmlns:w10="urn:schemas-microsoft-com:office:word" xmlns:w="http://schemas.openxmlformats.org/wordprocessingml/2006/main" xmlns:w14="http://schemas.microsoft.com/office/word/2010/wordml" xmlns:w15="http://schemas.microsoft.com/office/word/2012/wordml" xmlns:w16cid="http://schemas.microsoft.com/office/word/2016/wordml/cid" xmlns:w16se="http://schemas.microsoft.com/office/word/2015/wordml/symex" xmlns:wpg="http://schemas.microsoft.com/office/word/2010/wordprocessingGroup" xmlns:wpi="http://schemas.microsoft.com/office/word/2010/wordprocessingInk" xmlns:wne="http://schemas.microsoft.com/office/word/2006/wordml" xmlns:wps="http://schemas.microsoft.com/office/word/2010/wordprocessingShape" mc:Ignorable="w14 w15 w16se w16cid wp14">
   <w:body>
     <w:p>
       <w:pPr>
@@ -630,12 +630,10 @@
         <w:t xml:space="preserve">и т.д. </w:t>
       </w:r>
       <w:proofErr w:type="spellStart"/>
-      <w:proofErr w:type="gramStart"/>
       <w:r>
         <w:t>i</w:t>
       </w:r>
       <w:proofErr w:type="spellEnd"/>
-      <w:proofErr w:type="gramEnd"/>
       <w:r>
         <w:rPr>
           <w:lang w:val="ru-RU"/>
@@ -2972,729 +2970,8 @@
           <w:lang w:val="ru-RU"/>
         </w:rPr>
       </w:pPr>
-      <w:r>
-        <w:rPr>
-          <w:lang w:val="ru-RU"/>
-        </w:rPr>
-        <w:t xml:space="preserve">Зомби-апокалипсис наступил! </w:t>
-      </w:r>
-      <w:r>
-        <w:rPr>
-          <w:lang w:val="ru-RU"/>
-        </w:rPr>
-        <w:t>По дискретному двумерному полю</w:t>
-      </w:r>
-      <w:r>
-        <w:rPr>
-          <w:lang w:val="ru-RU"/>
-        </w:rPr>
-        <w:t xml:space="preserve"> </w:t>
-      </w:r>
-      <w:r>
-        <w:rPr>
-          <w:lang w:val="ru-RU"/>
-        </w:rPr>
-        <w:t>некоторого размера</w:t>
-      </w:r>
-      <w:r>
-        <w:rPr>
-          <w:lang w:val="ru-RU"/>
-        </w:rPr>
-        <w:t xml:space="preserve"> равномерно распределена 1000 человек. Координаты каждого из них целочисленные. Время модели также дискретное.</w:t>
-      </w:r>
-      <w:r>
-        <w:rPr>
-          <w:lang w:val="ru-RU"/>
-        </w:rPr>
-        <w:t xml:space="preserve"> </w:t>
-      </w:r>
-      <w:r>
-        <w:rPr>
-          <w:lang w:val="ru-RU"/>
-        </w:rPr>
-        <w:t>Из исходн</w:t>
-      </w:r>
-      <w:r>
-        <w:rPr>
-          <w:lang w:val="ru-RU"/>
-        </w:rPr>
-        <w:t>ой</w:t>
-      </w:r>
-      <w:r>
-        <w:rPr>
-          <w:lang w:val="ru-RU"/>
-        </w:rPr>
-        <w:t xml:space="preserve"> тысячи человек </w:t>
-      </w:r>
-      <w:r>
-        <w:t>N</w:t>
-      </w:r>
-      <w:r>
-        <w:rPr>
-          <w:lang w:val="ru-RU"/>
-        </w:rPr>
-        <w:t xml:space="preserve"> </w:t>
-      </w:r>
-      <w:r>
-        <w:rPr>
-          <w:lang w:val="ru-RU"/>
-        </w:rPr>
-        <w:t>являются зомби (</w:t>
-      </w:r>
-      <w:r>
-        <w:rPr>
-          <w:lang w:val="ru-RU"/>
-        </w:rPr>
-        <w:t xml:space="preserve">0 &lt; </w:t>
-      </w:r>
-      <w:r>
-        <w:t>N</w:t>
-      </w:r>
-      <w:r>
-        <w:rPr>
-          <w:lang w:val="ru-RU"/>
-        </w:rPr>
-        <w:t xml:space="preserve"> &lt; 50</w:t>
-      </w:r>
-      <w:r>
-        <w:rPr>
-          <w:lang w:val="ru-RU"/>
-        </w:rPr>
-        <w:t xml:space="preserve">), которые могут превращать в зомби других людей. </w:t>
-      </w:r>
-      <w:r>
-        <w:rPr>
-          <w:lang w:val="ru-RU"/>
-        </w:rPr>
-        <w:t>У каждого здорового человека есть показатель здоровья (от 0 до 100</w:t>
-      </w:r>
-      <w:r>
-        <w:rPr>
-          <w:lang w:val="ru-RU"/>
-        </w:rPr>
-        <w:t>, но изначально 100</w:t>
-      </w:r>
-      <w:r>
-        <w:rPr>
-          <w:lang w:val="ru-RU"/>
-        </w:rPr>
-        <w:t>) и иммунитета (</w:t>
-      </w:r>
-      <w:r>
-        <w:rPr>
-          <w:i/>
-        </w:rPr>
-        <w:t>immunity</w:t>
-      </w:r>
-      <w:r>
-        <w:rPr>
-          <w:lang w:val="ru-RU"/>
-        </w:rPr>
-        <w:t>,</w:t>
-      </w:r>
-      <w:r>
-        <w:rPr>
-          <w:lang w:val="ru-RU"/>
-        </w:rPr>
-        <w:t xml:space="preserve"> варьируется</w:t>
-      </w:r>
-      <w:r>
-        <w:rPr>
-          <w:lang w:val="ru-RU"/>
-        </w:rPr>
-        <w:t xml:space="preserve"> от 0 до 100). Если показатель здоровья </w:t>
-      </w:r>
-      <w:r>
-        <w:rPr>
-          <w:lang w:val="ru-RU"/>
-        </w:rPr>
-        <w:lastRenderedPageBreak/>
-        <w:t>падает до 0 или ниже, человек становится зомби.</w:t>
-      </w:r>
-      <w:r>
-        <w:rPr>
-          <w:lang w:val="ru-RU"/>
-        </w:rPr>
-        <w:t xml:space="preserve"> Распределение людей и их характеристики не меняются между запусками модели.</w:t>
-      </w:r>
-    </w:p>
-    <w:p>
-      <w:pPr>
-        <w:pStyle w:val="ListParagraph"/>
-        <w:ind w:left="-142" w:firstLine="502"/>
-        <w:rPr>
-          <w:lang w:val="ru-RU"/>
-        </w:rPr>
-      </w:pPr>
-      <w:r>
-        <w:rPr>
-          <w:lang w:val="ru-RU"/>
-        </w:rPr>
-        <w:t>Способности зомби характеризуется следующими величинами:</w:t>
-      </w:r>
-    </w:p>
-    <w:p>
-      <w:pPr>
-        <w:pStyle w:val="ListParagraph"/>
-        <w:ind w:left="-142" w:firstLine="502"/>
-        <w:rPr>
-          <w:lang w:val="ru-RU"/>
-        </w:rPr>
-      </w:pPr>
-      <w:r>
-        <w:rPr>
-          <w:lang w:val="ru-RU"/>
-        </w:rPr>
-        <w:t xml:space="preserve">- </w:t>
-      </w:r>
-      <w:r>
-        <w:rPr>
-          <w:lang w:val="ru-RU"/>
-        </w:rPr>
-        <w:t>Радиус</w:t>
-      </w:r>
-      <w:r>
-        <w:rPr>
-          <w:lang w:val="ru-RU"/>
-        </w:rPr>
-        <w:t xml:space="preserve"> распространения </w:t>
-      </w:r>
-      <w:r>
-        <w:rPr>
-          <w:lang w:val="ru-RU"/>
-        </w:rPr>
-        <w:t>(</w:t>
-      </w:r>
-      <w:r>
-        <w:rPr>
-          <w:i/>
-        </w:rPr>
-        <w:t>radius</w:t>
-      </w:r>
-      <w:r>
-        <w:rPr>
-          <w:lang w:val="ru-RU"/>
-        </w:rPr>
-        <w:t xml:space="preserve">) </w:t>
-      </w:r>
-      <w:r>
-        <w:rPr>
-          <w:lang w:val="ru-RU"/>
-        </w:rPr>
-        <w:t xml:space="preserve">– в каком радиусе </w:t>
-      </w:r>
-      <w:r>
-        <w:rPr>
-          <w:lang w:val="ru-RU"/>
-        </w:rPr>
-        <w:t>человек подвержен влиянию вируса</w:t>
-      </w:r>
-      <w:r>
-        <w:rPr>
-          <w:lang w:val="ru-RU"/>
-        </w:rPr>
-        <w:t>;</w:t>
-      </w:r>
-    </w:p>
-    <w:p>
-      <w:pPr>
-        <w:pStyle w:val="ListParagraph"/>
-        <w:ind w:left="-142" w:firstLine="502"/>
-        <w:rPr>
-          <w:lang w:val="ru-RU"/>
-        </w:rPr>
-      </w:pPr>
-      <w:r>
-        <w:rPr>
-          <w:lang w:val="ru-RU"/>
-        </w:rPr>
-        <w:t xml:space="preserve">- </w:t>
-      </w:r>
-      <w:r>
-        <w:rPr>
-          <w:lang w:val="ru-RU"/>
-        </w:rPr>
-        <w:t>Сила вируса</w:t>
-      </w:r>
-      <w:r>
-        <w:rPr>
-          <w:lang w:val="ru-RU"/>
-        </w:rPr>
-        <w:t xml:space="preserve"> </w:t>
-      </w:r>
-      <w:r>
-        <w:rPr>
-          <w:lang w:val="ru-RU"/>
-        </w:rPr>
-        <w:t>(</w:t>
-      </w:r>
-      <w:r>
-        <w:rPr>
-          <w:i/>
-        </w:rPr>
-        <w:t>strength</w:t>
-      </w:r>
-      <w:r>
-        <w:rPr>
-          <w:lang w:val="ru-RU"/>
-        </w:rPr>
-        <w:t xml:space="preserve">) </w:t>
-      </w:r>
-      <w:r>
-        <w:rPr>
-          <w:lang w:val="ru-RU"/>
-        </w:rPr>
-        <w:t xml:space="preserve">– </w:t>
-      </w:r>
-      <w:r>
-        <w:rPr>
-          <w:lang w:val="ru-RU"/>
-        </w:rPr>
-        <w:t>числовое значение, показывающее игнорируемый уровень иммунитета (см. ниже)</w:t>
-      </w:r>
-      <w:r>
-        <w:rPr>
-          <w:lang w:val="ru-RU"/>
-        </w:rPr>
-        <w:t>;</w:t>
-      </w:r>
-    </w:p>
-    <w:p>
-      <w:pPr>
-        <w:pStyle w:val="ListParagraph"/>
-        <w:ind w:left="-142" w:firstLine="502"/>
-        <w:rPr>
-          <w:lang w:val="ru-RU"/>
-        </w:rPr>
-      </w:pPr>
-      <w:r>
-        <w:rPr>
-          <w:lang w:val="ru-RU"/>
-        </w:rPr>
-        <w:t>- Время жизни</w:t>
-      </w:r>
-      <w:r>
-        <w:rPr>
-          <w:lang w:val="ru-RU"/>
-        </w:rPr>
-        <w:t xml:space="preserve"> (</w:t>
-      </w:r>
-      <w:r>
-        <w:rPr>
-          <w:i/>
-        </w:rPr>
-        <w:t>life</w:t>
-      </w:r>
-      <w:r>
-        <w:rPr>
-          <w:lang w:val="ru-RU"/>
-        </w:rPr>
-        <w:t xml:space="preserve">) – </w:t>
-      </w:r>
-      <w:r>
-        <w:rPr>
-          <w:lang w:val="ru-RU"/>
-        </w:rPr>
-        <w:t>число итераций, которое зомби способен заражать людей и после которого его существование заканчивается.</w:t>
-      </w:r>
-    </w:p>
-    <w:p>
-      <w:pPr>
-        <w:ind w:firstLine="426"/>
-        <w:rPr>
-          <w:lang w:val="ru-RU"/>
-        </w:rPr>
-      </w:pPr>
-      <w:r>
-        <w:rPr>
-          <w:lang w:val="ru-RU"/>
-        </w:rPr>
-        <w:t>Характеристики связаны следующим соотношением:</w:t>
-      </w:r>
-    </w:p>
-    <w:p>
-      <w:pPr>
-        <w:ind w:firstLine="426"/>
-        <w:rPr>
-          <w:i/>
-        </w:rPr>
-      </w:pPr>
-      <m:oMathPara>
-        <m:oMath>
-          <m:r>
-            <w:rPr>
-              <w:rFonts w:ascii="Cambria Math" w:hAnsi="Cambria Math"/>
-            </w:rPr>
-            <m:t>life∙(k1∙radius+k2∙strength)=k3</m:t>
-          </m:r>
-        </m:oMath>
-      </m:oMathPara>
-    </w:p>
-    <w:p>
-      <w:pPr>
-        <w:ind w:firstLine="426"/>
-        <w:rPr>
-          <w:lang w:val="ru-RU"/>
-        </w:rPr>
-      </w:pPr>
-      <w:r>
-        <w:t>k</w:t>
-      </w:r>
-      <w:r>
-        <w:rPr>
-          <w:lang w:val="ru-RU"/>
-        </w:rPr>
-        <w:t xml:space="preserve">1, </w:t>
-      </w:r>
-      <w:proofErr w:type="gramStart"/>
-      <w:r>
-        <w:t>k</w:t>
-      </w:r>
-      <w:r>
-        <w:rPr>
-          <w:lang w:val="ru-RU"/>
-        </w:rPr>
-        <w:t>2</w:t>
-      </w:r>
-      <w:proofErr w:type="gramEnd"/>
-      <w:r>
-        <w:rPr>
-          <w:lang w:val="ru-RU"/>
-        </w:rPr>
-        <w:t xml:space="preserve">, </w:t>
-      </w:r>
-      <w:r>
-        <w:t>k</w:t>
-      </w:r>
-      <w:r>
-        <w:rPr>
-          <w:lang w:val="ru-RU"/>
-        </w:rPr>
-        <w:t xml:space="preserve">3 </w:t>
-      </w:r>
-      <w:r>
-        <w:rPr>
-          <w:lang w:val="ru-RU"/>
-        </w:rPr>
-        <w:t>–</w:t>
-      </w:r>
-      <w:r>
-        <w:rPr>
-          <w:lang w:val="ru-RU"/>
-        </w:rPr>
-        <w:t xml:space="preserve"> </w:t>
-      </w:r>
-      <w:r>
-        <w:rPr>
-          <w:lang w:val="ru-RU"/>
-        </w:rPr>
-        <w:t xml:space="preserve">некоторые заранее определённые константы. </w:t>
-      </w:r>
-      <w:r>
-        <w:rPr>
-          <w:lang w:val="ru-RU"/>
-        </w:rPr>
-        <w:t xml:space="preserve">Характеристики зомби-вируса не меняются </w:t>
-      </w:r>
-      <w:r>
-        <w:rPr>
-          <w:lang w:val="ru-RU"/>
-        </w:rPr>
-        <w:t>между итерациями, только между запусками модели</w:t>
-      </w:r>
-      <w:r>
-        <w:rPr>
-          <w:lang w:val="ru-RU"/>
-        </w:rPr>
-        <w:t>.</w:t>
-      </w:r>
-    </w:p>
-    <w:p>
-      <w:pPr>
-        <w:ind w:firstLine="426"/>
-        <w:rPr>
-          <w:lang w:val="ru-RU"/>
-        </w:rPr>
-      </w:pPr>
-      <w:r>
-        <w:rPr>
-          <w:lang w:val="ru-RU"/>
-        </w:rPr>
-        <w:t xml:space="preserve">Каждую итерацию все здоровые люди восстанавливают 5 очков здоровья до максимума в 100. </w:t>
-      </w:r>
-      <w:r>
-        <w:rPr>
-          <w:lang w:val="ru-RU"/>
-        </w:rPr>
-        <w:t>Если возле здорового человека в радиусе заражения оказывается зомби, его здоровье во время итерации падает на (</w:t>
-      </w:r>
-      <w:r>
-        <w:rPr>
-          <w:i/>
-        </w:rPr>
-        <w:t>strength</w:t>
-      </w:r>
-      <w:r>
-        <w:rPr>
-          <w:lang w:val="ru-RU"/>
-        </w:rPr>
-        <w:t xml:space="preserve"> - </w:t>
-      </w:r>
-      <w:r>
-        <w:rPr>
-          <w:i/>
-        </w:rPr>
-        <w:t>immunity</w:t>
-      </w:r>
-      <w:r>
-        <w:rPr>
-          <w:lang w:val="ru-RU"/>
-        </w:rPr>
-        <w:t>)</w:t>
-      </w:r>
-      <w:r>
-        <w:rPr>
-          <w:lang w:val="ru-RU"/>
-        </w:rPr>
-        <w:t xml:space="preserve"> </w:t>
-      </w:r>
-      <w:r>
-        <w:rPr>
-          <w:lang w:val="ru-RU"/>
-        </w:rPr>
-        <w:t>очков (минимум 0).</w:t>
-      </w:r>
-    </w:p>
-    <w:p>
-      <w:pPr>
-        <w:ind w:firstLine="426"/>
-        <w:rPr>
-          <w:lang w:val="ru-RU"/>
-        </w:rPr>
-      </w:pPr>
-      <w:r>
-        <w:rPr>
-          <w:lang w:val="ru-RU"/>
-        </w:rPr>
-        <w:t xml:space="preserve">С помощью генетического алгоритма вывести </w:t>
-      </w:r>
-      <w:r>
-        <w:rPr>
-          <w:lang w:val="ru-RU"/>
-        </w:rPr>
-        <w:t>зомби-</w:t>
-      </w:r>
-      <w:r>
-        <w:rPr>
-          <w:lang w:val="ru-RU"/>
-        </w:rPr>
-        <w:t xml:space="preserve">вирус </w:t>
-      </w:r>
-      <w:r>
-        <w:rPr>
-          <w:lang w:val="ru-RU"/>
-        </w:rPr>
-        <w:t>превращающий в зомби максимальное количество людей</w:t>
-      </w:r>
-      <w:r>
-        <w:rPr>
-          <w:lang w:val="ru-RU"/>
-        </w:rPr>
-        <w:t>.</w:t>
-      </w:r>
-    </w:p>
-    <w:p>
-      <w:pPr>
-        <w:pStyle w:val="ListParagraph"/>
-        <w:numPr>
-          <w:ilvl w:val="0"/>
-          <w:numId w:val="1"/>
-        </w:numPr>
-        <w:ind w:left="0" w:firstLine="360"/>
-        <w:rPr>
-          <w:lang w:val="ru-RU"/>
-        </w:rPr>
-      </w:pPr>
-      <w:r>
-        <w:rPr>
-          <w:lang w:val="ru-RU"/>
-        </w:rPr>
-        <w:t xml:space="preserve">Построить и обучить искусственную нейронную сеть для аппроксимации функции трёх переменных (например, </w:t>
-      </w:r>
-      <m:oMath>
-        <m:r>
-          <w:rPr>
-            <w:rFonts w:ascii="Cambria Math" w:hAnsi="Cambria Math"/>
-            <w:lang w:val="ru-RU"/>
-          </w:rPr>
-          <m:t>f</m:t>
-        </m:r>
-        <m:d>
-          <m:dPr>
-            <m:ctrlPr>
-              <w:rPr>
-                <w:rFonts w:ascii="Cambria Math" w:hAnsi="Cambria Math"/>
-                <w:i/>
-                <w:lang w:val="ru-RU"/>
-              </w:rPr>
-            </m:ctrlPr>
-          </m:dPr>
-          <m:e>
-            <m:r>
-              <w:rPr>
-                <w:rFonts w:ascii="Cambria Math" w:hAnsi="Cambria Math"/>
-                <w:lang w:val="ru-RU"/>
-              </w:rPr>
-              <m:t>x,y,z</m:t>
-            </m:r>
-          </m:e>
-        </m:d>
-        <m:r>
-          <w:rPr>
-            <w:rFonts w:ascii="Cambria Math" w:hAnsi="Cambria Math"/>
-            <w:lang w:val="ru-RU"/>
-          </w:rPr>
-          <m:t>=</m:t>
-        </m:r>
-        <m:sSup>
-          <m:sSupPr>
-            <m:ctrlPr>
-              <w:rPr>
-                <w:rFonts w:ascii="Cambria Math" w:hAnsi="Cambria Math"/>
-                <w:i/>
-                <w:lang w:val="ru-RU"/>
-              </w:rPr>
-            </m:ctrlPr>
-          </m:sSupPr>
-          <m:e>
-            <m:r>
-              <w:rPr>
-                <w:rFonts w:ascii="Cambria Math" w:hAnsi="Cambria Math"/>
-                <w:lang w:val="ru-RU"/>
-              </w:rPr>
-              <m:t>e</m:t>
-            </m:r>
-          </m:e>
-          <m:sup>
-            <m:r>
-              <w:rPr>
-                <w:rFonts w:ascii="Cambria Math" w:hAnsi="Cambria Math"/>
-                <w:lang w:val="ru-RU"/>
-              </w:rPr>
-              <m:t>x+y+z</m:t>
-            </m:r>
-          </m:sup>
-        </m:sSup>
-      </m:oMath>
-      <w:r>
-        <w:rPr>
-          <w:rFonts w:eastAsiaTheme="minorEastAsia"/>
-          <w:lang w:val="ru-RU"/>
-        </w:rPr>
-        <w:t xml:space="preserve">или </w:t>
-      </w:r>
-      <m:oMath>
-        <m:r>
-          <w:rPr>
-            <w:rFonts w:ascii="Cambria Math" w:eastAsiaTheme="minorEastAsia" w:hAnsi="Cambria Math"/>
-            <w:lang w:val="ru-RU"/>
-          </w:rPr>
-          <m:t>f</m:t>
-        </m:r>
-        <m:d>
-          <m:dPr>
-            <m:ctrlPr>
-              <w:rPr>
-                <w:rFonts w:ascii="Cambria Math" w:eastAsiaTheme="minorEastAsia" w:hAnsi="Cambria Math"/>
-                <w:i/>
-                <w:lang w:val="ru-RU"/>
-              </w:rPr>
-            </m:ctrlPr>
-          </m:dPr>
-          <m:e>
-            <m:r>
-              <w:rPr>
-                <w:rFonts w:ascii="Cambria Math" w:eastAsiaTheme="minorEastAsia" w:hAnsi="Cambria Math"/>
-                <w:lang w:val="ru-RU"/>
-              </w:rPr>
-              <m:t>x,y,z</m:t>
-            </m:r>
-          </m:e>
-        </m:d>
-        <m:r>
-          <w:rPr>
-            <w:rFonts w:ascii="Cambria Math" w:eastAsiaTheme="minorEastAsia" w:hAnsi="Cambria Math"/>
-            <w:lang w:val="ru-RU"/>
-          </w:rPr>
-          <m:t>=</m:t>
-        </m:r>
-        <m:f>
-          <m:fPr>
-            <m:ctrlPr>
-              <w:rPr>
-                <w:rFonts w:ascii="Cambria Math" w:eastAsiaTheme="minorEastAsia" w:hAnsi="Cambria Math"/>
-                <w:i/>
-                <w:lang w:val="ru-RU"/>
-              </w:rPr>
-            </m:ctrlPr>
-          </m:fPr>
-          <m:num>
-            <m:r>
-              <m:rPr>
-                <m:sty m:val="p"/>
-              </m:rPr>
-              <w:rPr>
-                <w:rFonts w:ascii="Cambria Math" w:eastAsiaTheme="minorEastAsia" w:hAnsi="Cambria Math"/>
-                <w:lang w:val="ru-RU"/>
-              </w:rPr>
-              <m:t>sin⁡</m:t>
-            </m:r>
-            <m:r>
-              <w:rPr>
-                <w:rFonts w:ascii="Cambria Math" w:eastAsiaTheme="minorEastAsia" w:hAnsi="Cambria Math"/>
-                <w:lang w:val="ru-RU"/>
-              </w:rPr>
-              <m:t>(x*y)</m:t>
-            </m:r>
-          </m:num>
-          <m:den>
-            <m:r>
-              <w:rPr>
-                <w:rFonts w:ascii="Cambria Math" w:eastAsiaTheme="minorEastAsia" w:hAnsi="Cambria Math"/>
-                <w:lang w:val="ru-RU"/>
-              </w:rPr>
-              <m:t>z</m:t>
-            </m:r>
-          </m:den>
-        </m:f>
-      </m:oMath>
-      <w:r>
-        <w:rPr>
-          <w:rFonts w:eastAsiaTheme="minorEastAsia"/>
-          <w:lang w:val="ru-RU"/>
-        </w:rPr>
-        <w:t xml:space="preserve">). </w:t>
-      </w:r>
-      <w:r>
-        <w:rPr>
-          <w:rFonts w:eastAsiaTheme="minorEastAsia"/>
-          <w:lang w:val="ru-RU"/>
-        </w:rPr>
-        <w:t>Структура сети, число внутренних слоёв, число нейронов в каждом слое и алгоритм обучения сети на усмотрение студента.</w:t>
-      </w:r>
-    </w:p>
-    <w:p>
-      <w:pPr>
-        <w:pStyle w:val="ListParagraph"/>
-        <w:numPr>
-          <w:ilvl w:val="0"/>
-          <w:numId w:val="1"/>
-        </w:numPr>
-        <w:ind w:left="0" w:firstLine="360"/>
-        <w:rPr>
-          <w:lang w:val="ru-RU"/>
-        </w:rPr>
-      </w:pPr>
+      <w:bookmarkStart w:id="0" w:name="_GoBack"/>
+      <w:bookmarkEnd w:id="0"/>
       <w:r>
         <w:rPr>
           <w:rFonts w:eastAsiaTheme="minorEastAsia"/>
@@ -3754,11 +3031,9 @@
       <w:r>
         <w:t xml:space="preserve"> </w:t>
       </w:r>
-      <w:proofErr w:type="spellStart"/>
       <w:r>
         <w:t>malloc</w:t>
       </w:r>
-      <w:proofErr w:type="spellEnd"/>
     </w:p>
     <w:p>
       <w:pPr>
@@ -3910,6 +3185,7 @@
         <w:rPr>
           <w:lang w:val="ru-RU"/>
         </w:rPr>
+        <w:lastRenderedPageBreak/>
         <w:t xml:space="preserve">В функции </w:t>
       </w:r>
       <w:proofErr w:type="spellStart"/>
@@ -3952,26 +3228,24 @@
         </w:rPr>
         <w:t xml:space="preserve">нельзя использовать функции </w:t>
       </w:r>
+      <w:r>
+        <w:t>malloc</w:t>
+      </w:r>
+      <w:r>
+        <w:rPr>
+          <w:lang w:val="ru-RU"/>
+        </w:rPr>
+        <w:t xml:space="preserve">, </w:t>
+      </w:r>
       <w:proofErr w:type="spellStart"/>
       <w:r>
-        <w:t>malloc</w:t>
+        <w:t>realloc</w:t>
       </w:r>
       <w:proofErr w:type="spellEnd"/>
       <w:r>
         <w:rPr>
           <w:lang w:val="ru-RU"/>
         </w:rPr>
-        <w:t xml:space="preserve">, </w:t>
-      </w:r>
-      <w:proofErr w:type="spellStart"/>
-      <w:r>
-        <w:t>realloc</w:t>
-      </w:r>
-      <w:proofErr w:type="spellEnd"/>
-      <w:r>
-        <w:rPr>
-          <w:lang w:val="ru-RU"/>
-        </w:rPr>
         <w:t xml:space="preserve"> </w:t>
       </w:r>
       <w:r>
@@ -3989,8 +3263,6 @@
         </w:rPr>
         <w:t>.</w:t>
       </w:r>
-      <w:bookmarkStart w:id="0" w:name="_GoBack"/>
-      <w:bookmarkEnd w:id="0"/>
     </w:p>
     <w:sectPr>
       <w:pgSz w:w="12240" w:h="15840"/>
@@ -4003,7 +3275,7 @@
 </file>
 
 <file path=word/numbering.xml><?xml version="1.0" encoding="utf-8"?>
-<w:numbering xmlns:wpc="http://schemas.microsoft.com/office/word/2010/wordprocessingCanvas" xmlns:mc="http://schemas.openxmlformats.org/markup-compatibility/2006" xmlns:o="urn:schemas-microsoft-com:office:office" xmlns:r="http://schemas.openxmlformats.org/officeDocument/2006/relationships" xmlns:m="http://schemas.openxmlformats.org/officeDocument/2006/math" xmlns:v="urn:schemas-microsoft-com:vml" xmlns:wp14="http://schemas.microsoft.com/office/word/2010/wordprocessingDrawing" xmlns:wp="http://schemas.openxmlformats.org/drawingml/2006/wordprocessingDrawing" xmlns:w10="urn:schemas-microsoft-com:office:word" xmlns:w="http://schemas.openxmlformats.org/wordprocessingml/2006/main" xmlns:w14="http://schemas.microsoft.com/office/word/2010/wordml" xmlns:w15="http://schemas.microsoft.com/office/word/2012/wordml" xmlns:wpg="http://schemas.microsoft.com/office/word/2010/wordprocessingGroup" xmlns:wpi="http://schemas.microsoft.com/office/word/2010/wordprocessingInk" xmlns:wne="http://schemas.microsoft.com/office/word/2006/wordml" xmlns:wps="http://schemas.microsoft.com/office/word/2010/wordprocessingShape" mc:Ignorable="w14 w15 wp14">
+<w:numbering xmlns:wpc="http://schemas.microsoft.com/office/word/2010/wordprocessingCanvas" xmlns:cx="http://schemas.microsoft.com/office/drawing/2014/chartex" xmlns:cx1="http://schemas.microsoft.com/office/drawing/2015/9/8/chartex" xmlns:cx2="http://schemas.microsoft.com/office/drawing/2015/10/21/chartex" xmlns:cx3="http://schemas.microsoft.com/office/drawing/2016/5/9/chartex" xmlns:cx4="http://schemas.microsoft.com/office/drawing/2016/5/10/chartex" xmlns:cx5="http://schemas.microsoft.com/office/drawing/2016/5/11/chartex" xmlns:cx6="http://schemas.microsoft.com/office/drawing/2016/5/12/chartex" xmlns:cx7="http://schemas.microsoft.com/office/drawing/2016/5/13/chartex" xmlns:cx8="http://schemas.microsoft.com/office/drawing/2016/5/14/chartex" xmlns:mc="http://schemas.openxmlformats.org/markup-compatibility/2006" xmlns:aink="http://schemas.microsoft.com/office/drawing/2016/ink" xmlns:am3d="http://schemas.microsoft.com/office/drawing/2017/model3d" xmlns:o="urn:schemas-microsoft-com:office:office" xmlns:r="http://schemas.openxmlformats.org/officeDocument/2006/relationships" xmlns:m="http://schemas.openxmlformats.org/officeDocument/2006/math" xmlns:v="urn:schemas-microsoft-com:vml" xmlns:wp14="http://schemas.microsoft.com/office/word/2010/wordprocessingDrawing" xmlns:wp="http://schemas.openxmlformats.org/drawingml/2006/wordprocessingDrawing" xmlns:w10="urn:schemas-microsoft-com:office:word" xmlns:w="http://schemas.openxmlformats.org/wordprocessingml/2006/main" xmlns:w14="http://schemas.microsoft.com/office/word/2010/wordml" xmlns:w15="http://schemas.microsoft.com/office/word/2012/wordml" xmlns:w16cid="http://schemas.microsoft.com/office/word/2016/wordml/cid" xmlns:w16se="http://schemas.microsoft.com/office/word/2015/wordml/symex" xmlns:wpg="http://schemas.microsoft.com/office/word/2010/wordprocessingGroup" xmlns:wpi="http://schemas.microsoft.com/office/word/2010/wordprocessingInk" xmlns:wne="http://schemas.microsoft.com/office/word/2006/wordml" xmlns:wps="http://schemas.microsoft.com/office/word/2010/wordprocessingShape" mc:Ignorable="w14 w15 w16se w16cid wp14">
   <w:abstractNum w:abstractNumId="0" w15:restartNumberingAfterBreak="0">
     <w:nsid w:val="13A85531"/>
     <w:multiLevelType w:val="hybridMultilevel"/>
@@ -4656,7 +3928,7 @@
 </file>
 
 <file path=word/styles.xml><?xml version="1.0" encoding="utf-8"?>
-<w:styles xmlns:mc="http://schemas.openxmlformats.org/markup-compatibility/2006" xmlns:r="http://schemas.openxmlformats.org/officeDocument/2006/relationships" xmlns:w="http://schemas.openxmlformats.org/wordprocessingml/2006/main" xmlns:w14="http://schemas.microsoft.com/office/word/2010/wordml" xmlns:w15="http://schemas.microsoft.com/office/word/2012/wordml" mc:Ignorable="w14 w15">
+<w:styles xmlns:mc="http://schemas.openxmlformats.org/markup-compatibility/2006" xmlns:r="http://schemas.openxmlformats.org/officeDocument/2006/relationships" xmlns:w="http://schemas.openxmlformats.org/wordprocessingml/2006/main" xmlns:w14="http://schemas.microsoft.com/office/word/2010/wordml" xmlns:w15="http://schemas.microsoft.com/office/word/2012/wordml" xmlns:w16cid="http://schemas.microsoft.com/office/word/2016/wordml/cid" xmlns:w16se="http://schemas.microsoft.com/office/word/2015/wordml/symex" mc:Ignorable="w14 w15 w16se w16cid">
   <w:docDefaults>
     <w:rPrDefault>
       <w:rPr>
@@ -4672,7 +3944,7 @@
       </w:pPr>
     </w:pPrDefault>
   </w:docDefaults>
-  <w:latentStyles w:defLockedState="0" w:defUIPriority="99" w:defSemiHidden="0" w:defUnhideWhenUsed="0" w:defQFormat="0" w:count="371">
+  <w:latentStyles w:defLockedState="0" w:defUIPriority="99" w:defSemiHidden="0" w:defUnhideWhenUsed="0" w:defQFormat="0" w:count="375">
     <w:lsdException w:name="Normal" w:uiPriority="0" w:qFormat="1"/>
     <w:lsdException w:name="heading 1" w:uiPriority="9" w:qFormat="1"/>
     <w:lsdException w:name="heading 2" w:semiHidden="1" w:uiPriority="9" w:unhideWhenUsed="1" w:qFormat="1"/>
@@ -4778,7 +4050,6 @@
     <w:lsdException w:name="HTML Sample" w:semiHidden="1" w:unhideWhenUsed="1"/>
     <w:lsdException w:name="HTML Typewriter" w:semiHidden="1" w:unhideWhenUsed="1"/>
     <w:lsdException w:name="HTML Variable" w:semiHidden="1" w:unhideWhenUsed="1"/>
-    <w:lsdException w:name="Normal Table" w:semiHidden="1" w:unhideWhenUsed="1"/>
     <w:lsdException w:name="annotation subject" w:semiHidden="1" w:unhideWhenUsed="1"/>
     <w:lsdException w:name="No List" w:semiHidden="1" w:unhideWhenUsed="1"/>
     <w:lsdException w:name="Outline List 1" w:semiHidden="1" w:unhideWhenUsed="1"/>
@@ -4822,10 +4093,8 @@
     <w:lsdException w:name="Table Elegant" w:semiHidden="1" w:unhideWhenUsed="1"/>
     <w:lsdException w:name="Table Professional" w:semiHidden="1" w:unhideWhenUsed="1"/>
     <w:lsdException w:name="Table Subtle 1" w:semiHidden="1" w:unhideWhenUsed="1"/>
-    <w:lsdException w:name="Table Subtle 2" w:semiHidden="1" w:unhideWhenUsed="1"/>
     <w:lsdException w:name="Table Web 1" w:semiHidden="1" w:unhideWhenUsed="1"/>
     <w:lsdException w:name="Table Web 2" w:semiHidden="1" w:unhideWhenUsed="1"/>
-    <w:lsdException w:name="Table Web 3" w:semiHidden="1" w:unhideWhenUsed="1"/>
     <w:lsdException w:name="Balloon Text" w:semiHidden="1" w:unhideWhenUsed="1"/>
     <w:lsdException w:name="Table Grid" w:uiPriority="39"/>
     <w:lsdException w:name="Table Theme" w:semiHidden="1" w:unhideWhenUsed="1"/>
@@ -5044,6 +4313,10 @@
     <w:lsdException w:name="List Table 5 Dark Accent 6" w:uiPriority="50"/>
     <w:lsdException w:name="List Table 6 Colorful Accent 6" w:uiPriority="51"/>
     <w:lsdException w:name="List Table 7 Colorful Accent 6" w:uiPriority="52"/>
+    <w:lsdException w:name="Mention" w:semiHidden="1" w:unhideWhenUsed="1"/>
+    <w:lsdException w:name="Smart Hyperlink" w:semiHidden="1" w:unhideWhenUsed="1"/>
+    <w:lsdException w:name="Hashtag" w:semiHidden="1" w:unhideWhenUsed="1"/>
+    <w:lsdException w:name="Unresolved Mention" w:semiHidden="1" w:unhideWhenUsed="1"/>
   </w:latentStyles>
   <w:style w:type="paragraph" w:default="1" w:styleId="Normal">
     <w:name w:val="Normal"/>

</xml_diff>

<commit_message>
- updated codestyle and task list.
</commit_message>
<xml_diff>
--- a/Autumn/Common/Задачи.docx
+++ b/Autumn/Common/Задачи.docx
@@ -1,6 +1,6 @@
 
 <file path=word/document.xml><?xml version="1.0" encoding="utf-8"?>
-<w:document xmlns:wpc="http://schemas.microsoft.com/office/word/2010/wordprocessingCanvas" xmlns:cx="http://schemas.microsoft.com/office/drawing/2014/chartex" xmlns:cx1="http://schemas.microsoft.com/office/drawing/2015/9/8/chartex" xmlns:cx2="http://schemas.microsoft.com/office/drawing/2015/10/21/chartex" xmlns:cx3="http://schemas.microsoft.com/office/drawing/2016/5/9/chartex" xmlns:cx4="http://schemas.microsoft.com/office/drawing/2016/5/10/chartex" xmlns:cx5="http://schemas.microsoft.com/office/drawing/2016/5/11/chartex" xmlns:cx6="http://schemas.microsoft.com/office/drawing/2016/5/12/chartex" xmlns:cx7="http://schemas.microsoft.com/office/drawing/2016/5/13/chartex" xmlns:cx8="http://schemas.microsoft.com/office/drawing/2016/5/14/chartex" xmlns:mc="http://schemas.openxmlformats.org/markup-compatibility/2006" xmlns:aink="http://schemas.microsoft.com/office/drawing/2016/ink" xmlns:am3d="http://schemas.microsoft.com/office/drawing/2017/model3d" xmlns:o="urn:schemas-microsoft-com:office:office" xmlns:r="http://schemas.openxmlformats.org/officeDocument/2006/relationships" xmlns:m="http://schemas.openxmlformats.org/officeDocument/2006/math" xmlns:v="urn:schemas-microsoft-com:vml" xmlns:wp14="http://schemas.microsoft.com/office/word/2010/wordprocessingDrawing" xmlns:wp="http://schemas.openxmlformats.org/drawingml/2006/wordprocessingDrawing" xmlns:w10="urn:schemas-microsoft-com:office:word" xmlns:w="http://schemas.openxmlformats.org/wordprocessingml/2006/main" xmlns:w14="http://schemas.microsoft.com/office/word/2010/wordml" xmlns:w15="http://schemas.microsoft.com/office/word/2012/wordml" xmlns:w16cid="http://schemas.microsoft.com/office/word/2016/wordml/cid" xmlns:w16se="http://schemas.microsoft.com/office/word/2015/wordml/symex" xmlns:wpg="http://schemas.microsoft.com/office/word/2010/wordprocessingGroup" xmlns:wpi="http://schemas.microsoft.com/office/word/2010/wordprocessingInk" xmlns:wne="http://schemas.microsoft.com/office/word/2006/wordml" xmlns:wps="http://schemas.microsoft.com/office/word/2010/wordprocessingShape" mc:Ignorable="w14 w15 w16se w16cid wp14">
+<w:document xmlns:wpc="http://schemas.microsoft.com/office/word/2010/wordprocessingCanvas" xmlns:mc="http://schemas.openxmlformats.org/markup-compatibility/2006" xmlns:o="urn:schemas-microsoft-com:office:office" xmlns:r="http://schemas.openxmlformats.org/officeDocument/2006/relationships" xmlns:m="http://schemas.openxmlformats.org/officeDocument/2006/math" xmlns:v="urn:schemas-microsoft-com:vml" xmlns:wp14="http://schemas.microsoft.com/office/word/2010/wordprocessingDrawing" xmlns:wp="http://schemas.openxmlformats.org/drawingml/2006/wordprocessingDrawing" xmlns:w10="urn:schemas-microsoft-com:office:word" xmlns:w="http://schemas.openxmlformats.org/wordprocessingml/2006/main" xmlns:w14="http://schemas.microsoft.com/office/word/2010/wordml" xmlns:w15="http://schemas.microsoft.com/office/word/2012/wordml" xmlns:wpg="http://schemas.microsoft.com/office/word/2010/wordprocessingGroup" xmlns:wpi="http://schemas.microsoft.com/office/word/2010/wordprocessingInk" xmlns:wne="http://schemas.microsoft.com/office/word/2006/wordml" xmlns:wps="http://schemas.microsoft.com/office/word/2010/wordprocessingShape" mc:Ignorable="w14 w15 wp14">
   <w:body>
     <w:p>
       <w:pPr>
@@ -25,6 +25,7 @@
           <w:numId w:val="1"/>
         </w:numPr>
         <w:ind w:left="0" w:firstLine="360"/>
+        <w:jc w:val="both"/>
         <w:rPr>
           <w:lang w:val="ru-RU"/>
         </w:rPr>
@@ -40,6 +41,7 @@
       <w:pPr>
         <w:pStyle w:val="ListParagraph"/>
         <w:ind w:left="360" w:firstLine="360"/>
+        <w:jc w:val="both"/>
         <w:rPr>
           <w:lang w:val="ru-RU"/>
         </w:rPr>
@@ -55,6 +57,7 @@
       <w:pPr>
         <w:pStyle w:val="ListParagraph"/>
         <w:ind w:left="360" w:firstLine="360"/>
+        <w:jc w:val="both"/>
         <w:rPr>
           <w:lang w:val="ru-RU"/>
         </w:rPr>
@@ -85,6 +88,7 @@
       <w:pPr>
         <w:pStyle w:val="ListParagraph"/>
         <w:ind w:left="360" w:firstLine="360"/>
+        <w:jc w:val="both"/>
         <w:rPr>
           <w:lang w:val="ru-RU"/>
         </w:rPr>
@@ -119,6 +123,7 @@
           <w:numId w:val="1"/>
         </w:numPr>
         <w:ind w:left="0" w:firstLine="360"/>
+        <w:jc w:val="both"/>
         <w:rPr>
           <w:lang w:val="ru-RU"/>
         </w:rPr>
@@ -219,6 +224,7 @@
           <w:numId w:val="1"/>
         </w:numPr>
         <w:ind w:left="0" w:firstLine="360"/>
+        <w:jc w:val="both"/>
         <w:rPr>
           <w:lang w:val="ru-RU"/>
         </w:rPr>
@@ -244,6 +250,7 @@
           <w:numId w:val="1"/>
         </w:numPr>
         <w:ind w:left="0" w:firstLine="360"/>
+        <w:jc w:val="both"/>
         <w:rPr>
           <w:lang w:val="ru-RU"/>
         </w:rPr>
@@ -333,6 +340,7 @@
           <w:numId w:val="1"/>
         </w:numPr>
         <w:ind w:left="0" w:firstLine="360"/>
+        <w:jc w:val="both"/>
         <w:rPr>
           <w:lang w:val="ru-RU"/>
         </w:rPr>
@@ -726,6 +734,157 @@
           <w:ilvl w:val="0"/>
           <w:numId w:val="1"/>
         </w:numPr>
+        <w:ind w:left="0" w:firstLine="360"/>
+        <w:jc w:val="both"/>
+        <w:rPr>
+          <w:lang w:val="ru-RU"/>
+        </w:rPr>
+      </w:pPr>
+      <w:r>
+        <w:rPr>
+          <w:lang w:val="ru-RU"/>
+        </w:rPr>
+        <w:t>Написать программу для сортировки строк в текстовом файле с использованием механизма файлов, отображаемых на память (</w:t>
+      </w:r>
+      <w:r>
+        <w:t>memory</w:t>
+      </w:r>
+      <w:r>
+        <w:rPr>
+          <w:lang w:val="ru-RU"/>
+        </w:rPr>
+        <w:t xml:space="preserve"> </w:t>
+      </w:r>
+      <w:r>
+        <w:t>mapped</w:t>
+      </w:r>
+      <w:r>
+        <w:rPr>
+          <w:lang w:val="ru-RU"/>
+        </w:rPr>
+        <w:t xml:space="preserve"> </w:t>
+      </w:r>
+      <w:r>
+        <w:t>files</w:t>
+      </w:r>
+      <w:r>
+        <w:rPr>
+          <w:lang w:val="ru-RU"/>
+        </w:rPr>
+        <w:t>)</w:t>
+      </w:r>
+      <w:r>
+        <w:rPr>
+          <w:lang w:val="ru-RU"/>
+        </w:rPr>
+        <w:t>.</w:t>
+      </w:r>
+      <w:r>
+        <w:rPr>
+          <w:lang w:val="ru-RU"/>
+        </w:rPr>
+        <w:t xml:space="preserve"> Строки в файле оканчиваются по правилам операционной системы (</w:t>
+      </w:r>
+      <w:r>
+        <w:rPr>
+          <w:lang w:val="ru-RU"/>
+        </w:rPr>
+        <w:t>\</w:t>
+      </w:r>
+      <w:r>
+        <w:t>n</w:t>
+      </w:r>
+      <w:r>
+        <w:rPr>
+          <w:lang w:val="ru-RU"/>
+        </w:rPr>
+        <w:t xml:space="preserve"> </w:t>
+      </w:r>
+      <w:r>
+        <w:rPr>
+          <w:lang w:val="ru-RU"/>
+        </w:rPr>
+        <w:t xml:space="preserve">или </w:t>
+      </w:r>
+      <w:r>
+        <w:rPr>
+          <w:lang w:val="ru-RU"/>
+        </w:rPr>
+        <w:t>\</w:t>
+      </w:r>
+      <w:r>
+        <w:t>r</w:t>
+      </w:r>
+      <w:r>
+        <w:rPr>
+          <w:lang w:val="ru-RU"/>
+        </w:rPr>
+        <w:t>\</w:t>
+      </w:r>
+      <w:r>
+        <w:t>n</w:t>
+      </w:r>
+      <w:r>
+        <w:rPr>
+          <w:lang w:val="ru-RU"/>
+        </w:rPr>
+        <w:t>)</w:t>
+      </w:r>
+      <w:r>
+        <w:rPr>
+          <w:lang w:val="ru-RU"/>
+        </w:rPr>
+        <w:t>.</w:t>
+      </w:r>
+      <w:r>
+        <w:rPr>
+          <w:lang w:val="ru-RU"/>
+        </w:rPr>
+        <w:t xml:space="preserve"> </w:t>
+      </w:r>
+      <w:proofErr w:type="gramStart"/>
+      <w:r>
+        <w:rPr>
+          <w:lang w:val="ru-RU"/>
+        </w:rPr>
+        <w:t>В</w:t>
+      </w:r>
+      <w:proofErr w:type="gramEnd"/>
+      <w:r>
+        <w:rPr>
+          <w:lang w:val="ru-RU"/>
+        </w:rPr>
+        <w:t xml:space="preserve"> качестве компаратора можно использовать любой адекватный поставленной задаче.</w:t>
+      </w:r>
+      <w:r>
+        <w:rPr>
+          <w:lang w:val="ru-RU"/>
+        </w:rPr>
+        <w:t xml:space="preserve"> Для примера достаточно больших текстовых файлов можно брать файлы с геномами из </w:t>
+      </w:r>
+      <w:hyperlink r:id="rId6" w:history="1">
+        <w:r>
+          <w:rPr>
+            <w:rStyle w:val="Hyperlink"/>
+            <w:lang w:val="ru-RU"/>
+          </w:rPr>
+          <w:t>https://www.ncbi.nlm.nih.gov/genome</w:t>
+        </w:r>
+      </w:hyperlink>
+      <w:r>
+        <w:rPr>
+          <w:lang w:val="ru-RU"/>
+        </w:rPr>
+        <w:t xml:space="preserve">. </w:t>
+      </w:r>
+    </w:p>
+    <w:p>
+      <w:pPr>
+        <w:pStyle w:val="ListParagraph"/>
+        <w:numPr>
+          <w:ilvl w:val="0"/>
+          <w:numId w:val="1"/>
+        </w:numPr>
         <w:jc w:val="both"/>
         <w:rPr>
           <w:lang w:val="ru-RU"/>
@@ -792,6 +951,7 @@
         <w:rPr>
           <w:lang w:val="ru-RU"/>
         </w:rPr>
+        <w:lastRenderedPageBreak/>
         <w:t>Удаление ключа и значения. Если ключ не найден, ничего не происходит. Обратная перебалансировка не требуется.</w:t>
       </w:r>
     </w:p>
@@ -883,7 +1043,6 @@
         <w:rPr>
           <w:lang w:val="ru-RU"/>
         </w:rPr>
-        <w:lastRenderedPageBreak/>
         <w:t xml:space="preserve">Входной файл представляет из себя 24-битный или 32-битный </w:t>
       </w:r>
       <w:r>
@@ -1073,7 +1232,8 @@
     </w:p>
     <w:p>
       <w:pPr>
-        <w:ind w:firstLine="450"/>
+        <w:spacing w:after="0"/>
+        <w:ind w:firstLine="448"/>
         <w:jc w:val="both"/>
         <w:rPr>
           <w:lang w:val="ru-RU"/>
@@ -1086,6 +1246,9 @@
         <w:t xml:space="preserve">Полученное изображение необходимо сохранить по указанному пути выходного файла в формате </w:t>
       </w:r>
       <w:r>
+        <w:rPr>
+          <w:lang w:val="ru-RU"/>
+        </w:rPr>
         <w:t>BMP</w:t>
       </w:r>
       <w:r>
@@ -1103,7 +1266,8 @@
     </w:p>
     <w:p>
       <w:pPr>
-        <w:ind w:firstLine="450"/>
+        <w:spacing w:after="0"/>
+        <w:ind w:firstLine="448"/>
         <w:jc w:val="both"/>
         <w:rPr>
           <w:lang w:val="ru-RU"/>
@@ -1117,6 +1281,9 @@
       </w:r>
       <w:proofErr w:type="spellStart"/>
       <w:r>
+        <w:rPr>
+          <w:lang w:val="ru-RU"/>
+        </w:rPr>
         <w:t>MyInstagram</w:t>
       </w:r>
       <w:proofErr w:type="spellEnd"/>
@@ -1127,6 +1294,9 @@
         <w:t xml:space="preserve"> </w:t>
       </w:r>
       <w:r>
+        <w:rPr>
+          <w:lang w:val="ru-RU"/>
+        </w:rPr>
         <w:t>C</w:t>
       </w:r>
       <w:r>
@@ -1136,6 +1306,9 @@
         <w:t>:\</w:t>
       </w:r>
       <w:r>
+        <w:rPr>
+          <w:lang w:val="ru-RU"/>
+        </w:rPr>
         <w:t>Temp</w:t>
       </w:r>
       <w:r>
@@ -1145,6 +1318,9 @@
         <w:t>\1.</w:t>
       </w:r>
       <w:r>
+        <w:rPr>
+          <w:lang w:val="ru-RU"/>
+        </w:rPr>
         <w:t>bmp</w:t>
       </w:r>
       <w:r>
@@ -1155,6 +1331,9 @@
       </w:r>
       <w:proofErr w:type="spellStart"/>
       <w:r>
+        <w:rPr>
+          <w:lang w:val="ru-RU"/>
+        </w:rPr>
         <w:t>SobelX</w:t>
       </w:r>
       <w:proofErr w:type="spellEnd"/>
@@ -1165,6 +1344,9 @@
         <w:t xml:space="preserve"> </w:t>
       </w:r>
       <w:r>
+        <w:rPr>
+          <w:lang w:val="ru-RU"/>
+        </w:rPr>
         <w:t>C</w:t>
       </w:r>
       <w:r>
@@ -1174,6 +1356,9 @@
         <w:t>:\</w:t>
       </w:r>
       <w:r>
+        <w:rPr>
+          <w:lang w:val="ru-RU"/>
+        </w:rPr>
         <w:t>Temp</w:t>
       </w:r>
       <w:r>
@@ -1183,7 +1368,327 @@
         <w:t>\2.</w:t>
       </w:r>
       <w:r>
+        <w:rPr>
+          <w:lang w:val="ru-RU"/>
+        </w:rPr>
         <w:t>bmp</w:t>
+      </w:r>
+    </w:p>
+    <w:p>
+      <w:pPr>
+        <w:pStyle w:val="ListParagraph"/>
+        <w:numPr>
+          <w:ilvl w:val="0"/>
+          <w:numId w:val="1"/>
+        </w:numPr>
+        <w:ind w:left="0" w:firstLine="360"/>
+        <w:rPr>
+          <w:lang w:val="ru-RU"/>
+        </w:rPr>
+      </w:pPr>
+      <w:r>
+        <w:rPr>
+          <w:rFonts w:eastAsiaTheme="minorEastAsia"/>
+          <w:lang w:val="ru-RU"/>
+        </w:rPr>
+        <w:t>Реализовать набор из следующих функций и показать их работоспособность:</w:t>
+      </w:r>
+    </w:p>
+    <w:p>
+      <w:pPr>
+        <w:pStyle w:val="ListParagraph"/>
+        <w:numPr>
+          <w:ilvl w:val="0"/>
+          <w:numId w:val="6"/>
+        </w:numPr>
+      </w:pPr>
+      <w:r>
+        <w:t xml:space="preserve">void* </w:t>
+      </w:r>
+      <w:proofErr w:type="spellStart"/>
+      <w:r>
+        <w:t>myMalloc</w:t>
+      </w:r>
+      <w:proofErr w:type="spellEnd"/>
+      <w:r>
+        <w:t>(</w:t>
+      </w:r>
+      <w:proofErr w:type="spellStart"/>
+      <w:r>
+        <w:t>size_t</w:t>
+      </w:r>
+      <w:proofErr w:type="spellEnd"/>
+      <w:r>
+        <w:t xml:space="preserve"> size) – </w:t>
+      </w:r>
+      <w:r>
+        <w:rPr>
+          <w:lang w:val="ru-RU"/>
+        </w:rPr>
+        <w:t>анало</w:t>
+      </w:r>
+      <w:r>
+        <w:rPr>
+          <w:lang w:val="ru-RU"/>
+        </w:rPr>
+        <w:t>г</w:t>
+      </w:r>
+      <w:r>
+        <w:t xml:space="preserve"> </w:t>
+      </w:r>
+      <w:r>
+        <w:rPr>
+          <w:lang w:val="ru-RU"/>
+        </w:rPr>
+        <w:t>функции</w:t>
+      </w:r>
+      <w:r>
+        <w:t xml:space="preserve"> </w:t>
+      </w:r>
+      <w:proofErr w:type="spellStart"/>
+      <w:r>
+        <w:t>malloc</w:t>
+      </w:r>
+      <w:proofErr w:type="spellEnd"/>
+    </w:p>
+    <w:p>
+      <w:pPr>
+        <w:pStyle w:val="ListParagraph"/>
+        <w:numPr>
+          <w:ilvl w:val="0"/>
+          <w:numId w:val="6"/>
+        </w:numPr>
+      </w:pPr>
+      <w:r>
+        <w:t xml:space="preserve">void </w:t>
+      </w:r>
+      <w:proofErr w:type="spellStart"/>
+      <w:r>
+        <w:t>myFree</w:t>
+      </w:r>
+      <w:proofErr w:type="spellEnd"/>
+      <w:r>
+        <w:t xml:space="preserve">(void* </w:t>
+      </w:r>
+      <w:proofErr w:type="spellStart"/>
+      <w:r>
+        <w:t>ptr</w:t>
+      </w:r>
+      <w:proofErr w:type="spellEnd"/>
+      <w:r>
+        <w:t xml:space="preserve">) – </w:t>
+      </w:r>
+      <w:r>
+        <w:rPr>
+          <w:lang w:val="ru-RU"/>
+        </w:rPr>
+        <w:t>аналог</w:t>
+      </w:r>
+      <w:r>
+        <w:t xml:space="preserve"> </w:t>
+      </w:r>
+      <w:r>
+        <w:rPr>
+          <w:lang w:val="ru-RU"/>
+        </w:rPr>
+        <w:t>функции</w:t>
+      </w:r>
+      <w:r>
+        <w:t xml:space="preserve"> </w:t>
+      </w:r>
+      <w:r>
+        <w:t>free</w:t>
+      </w:r>
+    </w:p>
+    <w:p>
+      <w:pPr>
+        <w:pStyle w:val="ListParagraph"/>
+        <w:numPr>
+          <w:ilvl w:val="0"/>
+          <w:numId w:val="6"/>
+        </w:numPr>
+      </w:pPr>
+      <w:r>
+        <w:t xml:space="preserve">void* </w:t>
+      </w:r>
+      <w:proofErr w:type="spellStart"/>
+      <w:r>
+        <w:t>myRealloc</w:t>
+      </w:r>
+      <w:proofErr w:type="spellEnd"/>
+      <w:r>
+        <w:t xml:space="preserve">(void* </w:t>
+      </w:r>
+      <w:proofErr w:type="spellStart"/>
+      <w:r>
+        <w:t>ptr</w:t>
+      </w:r>
+      <w:proofErr w:type="spellEnd"/>
+      <w:r>
+        <w:t xml:space="preserve">) – </w:t>
+      </w:r>
+      <w:r>
+        <w:rPr>
+          <w:lang w:val="ru-RU"/>
+        </w:rPr>
+        <w:t>аналог</w:t>
+      </w:r>
+      <w:r>
+        <w:t xml:space="preserve"> </w:t>
+      </w:r>
+      <w:r>
+        <w:rPr>
+          <w:lang w:val="ru-RU"/>
+        </w:rPr>
+        <w:t>функции</w:t>
+      </w:r>
+      <w:r>
+        <w:t xml:space="preserve"> </w:t>
+      </w:r>
+      <w:proofErr w:type="spellStart"/>
+      <w:r>
+        <w:t>realloc</w:t>
+      </w:r>
+      <w:proofErr w:type="spellEnd"/>
+    </w:p>
+    <w:p>
+      <w:pPr>
+        <w:pStyle w:val="ListParagraph"/>
+        <w:numPr>
+          <w:ilvl w:val="0"/>
+          <w:numId w:val="6"/>
+        </w:numPr>
+        <w:rPr>
+          <w:lang w:val="ru-RU"/>
+        </w:rPr>
+      </w:pPr>
+      <w:r>
+        <w:t>void</w:t>
+      </w:r>
+      <w:r>
+        <w:rPr>
+          <w:lang w:val="ru-RU"/>
+        </w:rPr>
+        <w:t xml:space="preserve"> </w:t>
+      </w:r>
+      <w:proofErr w:type="spellStart"/>
+      <w:r>
+        <w:t>init</w:t>
+      </w:r>
+      <w:proofErr w:type="spellEnd"/>
+      <w:r>
+        <w:rPr>
+          <w:lang w:val="ru-RU"/>
+        </w:rPr>
+        <w:t xml:space="preserve">() – </w:t>
+      </w:r>
+      <w:r>
+        <w:rPr>
+          <w:lang w:val="ru-RU"/>
+        </w:rPr>
+        <w:t>вспомогательная функция, инициализирующая необходимые структуры данных</w:t>
+      </w:r>
+    </w:p>
+    <w:p>
+      <w:pPr>
+        <w:pStyle w:val="ListParagraph"/>
+        <w:ind w:left="0" w:firstLine="360"/>
+        <w:rPr>
+          <w:lang w:val="ru-RU"/>
+        </w:rPr>
+      </w:pPr>
+      <w:r>
+        <w:rPr>
+          <w:lang w:val="ru-RU"/>
+        </w:rPr>
+        <w:t xml:space="preserve">В функции </w:t>
+      </w:r>
+      <w:proofErr w:type="spellStart"/>
+      <w:proofErr w:type="gramStart"/>
+      <w:r>
+        <w:t>init</w:t>
+      </w:r>
+      <w:proofErr w:type="spellEnd"/>
+      <w:r>
+        <w:rPr>
+          <w:lang w:val="ru-RU"/>
+        </w:rPr>
+        <w:t>(</w:t>
+      </w:r>
+      <w:proofErr w:type="gramEnd"/>
+      <w:r>
+        <w:rPr>
+          <w:lang w:val="ru-RU"/>
+        </w:rPr>
+        <w:t xml:space="preserve">) </w:t>
+      </w:r>
+      <w:r>
+        <w:rPr>
+          <w:lang w:val="ru-RU"/>
+        </w:rPr>
+        <w:t xml:space="preserve">происходит выделение большой области динамической памяти штатными средствами. Выделение памяти в реализуемых функциях должно происходить в этой области. За пределами функции </w:t>
+      </w:r>
+      <w:proofErr w:type="spellStart"/>
+      <w:proofErr w:type="gramStart"/>
+      <w:r>
+        <w:t>init</w:t>
+      </w:r>
+      <w:proofErr w:type="spellEnd"/>
+      <w:r>
+        <w:rPr>
+          <w:lang w:val="ru-RU"/>
+        </w:rPr>
+        <w:t>(</w:t>
+      </w:r>
+      <w:proofErr w:type="gramEnd"/>
+      <w:r>
+        <w:rPr>
+          <w:lang w:val="ru-RU"/>
+        </w:rPr>
+        <w:t xml:space="preserve">) </w:t>
+      </w:r>
+      <w:r>
+        <w:rPr>
+          <w:lang w:val="ru-RU"/>
+        </w:rPr>
+        <w:t xml:space="preserve">нельзя использовать функции </w:t>
+      </w:r>
+      <w:proofErr w:type="spellStart"/>
+      <w:r>
+        <w:t>malloc</w:t>
+      </w:r>
+      <w:proofErr w:type="spellEnd"/>
+      <w:r>
+        <w:rPr>
+          <w:lang w:val="ru-RU"/>
+        </w:rPr>
+        <w:t xml:space="preserve">, </w:t>
+      </w:r>
+      <w:proofErr w:type="spellStart"/>
+      <w:r>
+        <w:t>realloc</w:t>
+      </w:r>
+      <w:proofErr w:type="spellEnd"/>
+      <w:r>
+        <w:rPr>
+          <w:lang w:val="ru-RU"/>
+        </w:rPr>
+        <w:t xml:space="preserve"> </w:t>
+      </w:r>
+      <w:r>
+        <w:rPr>
+          <w:lang w:val="ru-RU"/>
+        </w:rPr>
+        <w:t xml:space="preserve">и </w:t>
+      </w:r>
+      <w:r>
+        <w:t>free</w:t>
+      </w:r>
+      <w:r>
+        <w:rPr>
+          <w:lang w:val="ru-RU"/>
+        </w:rPr>
+        <w:t>.</w:t>
       </w:r>
     </w:p>
     <w:p>
@@ -1393,6 +1898,8 @@
         </w:rPr>
         <w:t>Назовём суммой цифровых корней сумму цифровых корней отдельных множителей в разложении составного числа. Например, для 24:</w:t>
       </w:r>
+      <w:bookmarkStart w:id="0" w:name="_GoBack"/>
+      <w:bookmarkEnd w:id="0"/>
     </w:p>
     <w:tbl>
       <w:tblPr>
@@ -1452,6 +1959,7 @@
                 <w:bCs/>
                 <w:lang w:val="ru-RU"/>
               </w:rPr>
+              <w:lastRenderedPageBreak/>
               <w:t>Разложение</w:t>
             </w:r>
           </w:p>
@@ -2066,7 +2574,6 @@
           <w:rFonts w:eastAsiaTheme="minorEastAsia"/>
           <w:b/>
         </w:rPr>
-        <w:lastRenderedPageBreak/>
         <w:t>HARD</w:t>
       </w:r>
       <w:r>
@@ -2135,7 +2642,7 @@
                     </pic:cNvPicPr>
                   </pic:nvPicPr>
                   <pic:blipFill>
-                    <a:blip r:embed="rId6">
+                    <a:blip r:embed="rId7">
                       <a:extLst>
                         <a:ext uri="{28A0092B-C50C-407E-A947-70E740481C1C}">
                           <a14:useLocalDpi xmlns:a14="http://schemas.microsoft.com/office/drawing/2010/main" val="0"/>
@@ -2213,7 +2720,7 @@
                     </pic:cNvPicPr>
                   </pic:nvPicPr>
                   <pic:blipFill>
-                    <a:blip r:embed="rId7">
+                    <a:blip r:embed="rId8">
                       <a:extLst>
                         <a:ext uri="{28A0092B-C50C-407E-A947-70E740481C1C}">
                           <a14:useLocalDpi xmlns:a14="http://schemas.microsoft.com/office/drawing/2010/main" val="0"/>
@@ -2280,7 +2787,21 @@
         <w:rPr>
           <w:lang w:val="ru-RU"/>
         </w:rPr>
-        <w:t xml:space="preserve">можно заполнить без просветов тромино, если </w:t>
+        <w:t xml:space="preserve">можно заполнить без просветов </w:t>
+      </w:r>
+      <w:proofErr w:type="spellStart"/>
+      <w:r>
+        <w:rPr>
+          <w:lang w:val="ru-RU"/>
+        </w:rPr>
+        <w:t>тромино</w:t>
+      </w:r>
+      <w:proofErr w:type="spellEnd"/>
+      <w:r>
+        <w:rPr>
+          <w:lang w:val="ru-RU"/>
+        </w:rPr>
+        <w:t xml:space="preserve">, если </w:t>
       </w:r>
       <w:proofErr w:type="spellStart"/>
       <w:r>
@@ -2423,75 +2944,6 @@
                 <pic:pic xmlns:pic="http://schemas.openxmlformats.org/drawingml/2006/picture">
                   <pic:nvPicPr>
                     <pic:cNvPr id="0" name="Picture 2" descr="https://projecteuler.net/project/images/p194_GraphA.png"/>
-                    <pic:cNvPicPr>
-                      <a:picLocks noChangeAspect="1" noChangeArrowheads="1"/>
-                    </pic:cNvPicPr>
-                  </pic:nvPicPr>
-                  <pic:blipFill>
-                    <a:blip r:embed="rId8">
-                      <a:extLst>
-                        <a:ext uri="{28A0092B-C50C-407E-A947-70E740481C1C}">
-                          <a14:useLocalDpi xmlns:a14="http://schemas.microsoft.com/office/drawing/2010/main" val="0"/>
-                        </a:ext>
-                      </a:extLst>
-                    </a:blip>
-                    <a:srcRect/>
-                    <a:stretch>
-                      <a:fillRect/>
-                    </a:stretch>
-                  </pic:blipFill>
-                  <pic:spPr bwMode="auto">
-                    <a:xfrm>
-                      <a:off x="0" y="0"/>
-                      <a:ext cx="390525" cy="600075"/>
-                    </a:xfrm>
-                    <a:prstGeom prst="rect">
-                      <a:avLst/>
-                    </a:prstGeom>
-                    <a:noFill/>
-                    <a:ln>
-                      <a:noFill/>
-                    </a:ln>
-                  </pic:spPr>
-                </pic:pic>
-              </a:graphicData>
-            </a:graphic>
-          </wp:inline>
-        </w:drawing>
-      </w:r>
-      <w:r>
-        <w:rPr>
-          <w:lang w:val="ru-RU"/>
-        </w:rPr>
-        <w:t xml:space="preserve">и </w:t>
-      </w:r>
-      <w:r>
-        <w:t>B</w:t>
-      </w:r>
-      <w:r>
-        <w:rPr>
-          <w:lang w:val="ru-RU"/>
-        </w:rPr>
-        <w:t xml:space="preserve">: </w:t>
-      </w:r>
-      <w:r>
-        <w:rPr>
-          <w:noProof/>
-          <w:lang w:val="ru-RU" w:eastAsia="ru-RU"/>
-        </w:rPr>
-        <w:drawing>
-          <wp:inline distT="0" distB="0" distL="0" distR="0" wp14:anchorId="0900642A" wp14:editId="6FB64DD1">
-            <wp:extent cx="390525" cy="600075"/>
-            <wp:effectExtent l="0" t="0" r="9525" b="9525"/>
-            <wp:docPr id="5" name="Picture 5" descr="https://projecteuler.net/project/images/p194_GraphB.png"/>
-            <wp:cNvGraphicFramePr>
-              <a:graphicFrameLocks xmlns:a="http://schemas.openxmlformats.org/drawingml/2006/main" noChangeAspect="1"/>
-            </wp:cNvGraphicFramePr>
-            <a:graphic xmlns:a="http://schemas.openxmlformats.org/drawingml/2006/main">
-              <a:graphicData uri="http://schemas.openxmlformats.org/drawingml/2006/picture">
-                <pic:pic xmlns:pic="http://schemas.openxmlformats.org/drawingml/2006/picture">
-                  <pic:nvPicPr>
-                    <pic:cNvPr id="0" name="Picture 3" descr="https://projecteuler.net/project/images/p194_GraphB.png"/>
                     <pic:cNvPicPr>
                       <a:picLocks noChangeAspect="1" noChangeArrowheads="1"/>
                     </pic:cNvPicPr>
@@ -2532,6 +2984,75 @@
         <w:rPr>
           <w:lang w:val="ru-RU"/>
         </w:rPr>
+        <w:t xml:space="preserve">и </w:t>
+      </w:r>
+      <w:r>
+        <w:t>B</w:t>
+      </w:r>
+      <w:r>
+        <w:rPr>
+          <w:lang w:val="ru-RU"/>
+        </w:rPr>
+        <w:t xml:space="preserve">: </w:t>
+      </w:r>
+      <w:r>
+        <w:rPr>
+          <w:noProof/>
+          <w:lang w:val="ru-RU" w:eastAsia="ru-RU"/>
+        </w:rPr>
+        <w:drawing>
+          <wp:inline distT="0" distB="0" distL="0" distR="0" wp14:anchorId="0900642A" wp14:editId="6FB64DD1">
+            <wp:extent cx="390525" cy="600075"/>
+            <wp:effectExtent l="0" t="0" r="9525" b="9525"/>
+            <wp:docPr id="5" name="Picture 5" descr="https://projecteuler.net/project/images/p194_GraphB.png"/>
+            <wp:cNvGraphicFramePr>
+              <a:graphicFrameLocks xmlns:a="http://schemas.openxmlformats.org/drawingml/2006/main" noChangeAspect="1"/>
+            </wp:cNvGraphicFramePr>
+            <a:graphic xmlns:a="http://schemas.openxmlformats.org/drawingml/2006/main">
+              <a:graphicData uri="http://schemas.openxmlformats.org/drawingml/2006/picture">
+                <pic:pic xmlns:pic="http://schemas.openxmlformats.org/drawingml/2006/picture">
+                  <pic:nvPicPr>
+                    <pic:cNvPr id="0" name="Picture 3" descr="https://projecteuler.net/project/images/p194_GraphB.png"/>
+                    <pic:cNvPicPr>
+                      <a:picLocks noChangeAspect="1" noChangeArrowheads="1"/>
+                    </pic:cNvPicPr>
+                  </pic:nvPicPr>
+                  <pic:blipFill>
+                    <a:blip r:embed="rId10">
+                      <a:extLst>
+                        <a:ext uri="{28A0092B-C50C-407E-A947-70E740481C1C}">
+                          <a14:useLocalDpi xmlns:a14="http://schemas.microsoft.com/office/drawing/2010/main" val="0"/>
+                        </a:ext>
+                      </a:extLst>
+                    </a:blip>
+                    <a:srcRect/>
+                    <a:stretch>
+                      <a:fillRect/>
+                    </a:stretch>
+                  </pic:blipFill>
+                  <pic:spPr bwMode="auto">
+                    <a:xfrm>
+                      <a:off x="0" y="0"/>
+                      <a:ext cx="390525" cy="600075"/>
+                    </a:xfrm>
+                    <a:prstGeom prst="rect">
+                      <a:avLst/>
+                    </a:prstGeom>
+                    <a:noFill/>
+                    <a:ln>
+                      <a:noFill/>
+                    </a:ln>
+                  </pic:spPr>
+                </pic:pic>
+              </a:graphicData>
+            </a:graphic>
+          </wp:inline>
+        </w:drawing>
+      </w:r>
+      <w:r>
+        <w:rPr>
+          <w:lang w:val="ru-RU"/>
+        </w:rPr>
         <w:t>таким образом, что элементы, входящие в состав итогового графа, «склеиваются» вертикальными рёбрами. Пример такого графа:</w:t>
       </w:r>
       <w:r>
@@ -2564,7 +3085,7 @@
                     </pic:cNvPicPr>
                   </pic:nvPicPr>
                   <pic:blipFill>
-                    <a:blip r:embed="rId10">
+                    <a:blip r:embed="rId11">
                       <a:extLst>
                         <a:ext uri="{28A0092B-C50C-407E-A947-70E740481C1C}">
                           <a14:useLocalDpi xmlns:a14="http://schemas.microsoft.com/office/drawing/2010/main" val="0"/>
@@ -2757,7 +3278,15 @@
           <w:noProof/>
           <w:lang w:val="ru-RU"/>
         </w:rPr>
-        <w:t xml:space="preserve">цветами таким образом, что никакие две соседние вершины </w:t>
+        <w:t xml:space="preserve">цветами таким образом, что никакие две соседние </w:t>
+      </w:r>
+      <w:r>
+        <w:rPr>
+          <w:noProof/>
+          <w:lang w:val="ru-RU"/>
+        </w:rPr>
+        <w:lastRenderedPageBreak/>
+        <w:t xml:space="preserve">вершины </w:t>
       </w:r>
       <w:r>
         <w:rPr>
@@ -2950,312 +3479,6 @@
       </w:r>
       <w:r>
         <w:t>N(25,75,1984)</w:t>
-      </w:r>
-      <w:r>
-        <w:rPr>
-          <w:lang w:val="ru-RU"/>
-        </w:rPr>
-        <w:t>.</w:t>
-      </w:r>
-    </w:p>
-    <w:p>
-      <w:pPr>
-        <w:pStyle w:val="ListParagraph"/>
-        <w:numPr>
-          <w:ilvl w:val="0"/>
-          <w:numId w:val="1"/>
-        </w:numPr>
-        <w:ind w:left="0" w:firstLine="360"/>
-        <w:rPr>
-          <w:lang w:val="ru-RU"/>
-        </w:rPr>
-      </w:pPr>
-      <w:bookmarkStart w:id="0" w:name="_GoBack"/>
-      <w:bookmarkEnd w:id="0"/>
-      <w:r>
-        <w:rPr>
-          <w:rFonts w:eastAsiaTheme="minorEastAsia"/>
-          <w:lang w:val="ru-RU"/>
-        </w:rPr>
-        <w:t>Реализовать набор из следующих функций и показать их работоспособность:</w:t>
-      </w:r>
-    </w:p>
-    <w:p>
-      <w:pPr>
-        <w:pStyle w:val="ListParagraph"/>
-        <w:numPr>
-          <w:ilvl w:val="0"/>
-          <w:numId w:val="6"/>
-        </w:numPr>
-      </w:pPr>
-      <w:r>
-        <w:t xml:space="preserve">void* </w:t>
-      </w:r>
-      <w:proofErr w:type="spellStart"/>
-      <w:r>
-        <w:t>myMalloc</w:t>
-      </w:r>
-      <w:proofErr w:type="spellEnd"/>
-      <w:r>
-        <w:t>(</w:t>
-      </w:r>
-      <w:proofErr w:type="spellStart"/>
-      <w:r>
-        <w:t>size_t</w:t>
-      </w:r>
-      <w:proofErr w:type="spellEnd"/>
-      <w:r>
-        <w:t xml:space="preserve"> size) – </w:t>
-      </w:r>
-      <w:r>
-        <w:rPr>
-          <w:lang w:val="ru-RU"/>
-        </w:rPr>
-        <w:t>анало</w:t>
-      </w:r>
-      <w:r>
-        <w:rPr>
-          <w:lang w:val="ru-RU"/>
-        </w:rPr>
-        <w:t>г</w:t>
-      </w:r>
-      <w:r>
-        <w:t xml:space="preserve"> </w:t>
-      </w:r>
-      <w:r>
-        <w:rPr>
-          <w:lang w:val="ru-RU"/>
-        </w:rPr>
-        <w:t>функции</w:t>
-      </w:r>
-      <w:r>
-        <w:t xml:space="preserve"> </w:t>
-      </w:r>
-      <w:r>
-        <w:t>malloc</w:t>
-      </w:r>
-    </w:p>
-    <w:p>
-      <w:pPr>
-        <w:pStyle w:val="ListParagraph"/>
-        <w:numPr>
-          <w:ilvl w:val="0"/>
-          <w:numId w:val="6"/>
-        </w:numPr>
-      </w:pPr>
-      <w:r>
-        <w:t xml:space="preserve">void </w:t>
-      </w:r>
-      <w:proofErr w:type="spellStart"/>
-      <w:r>
-        <w:t>myFree</w:t>
-      </w:r>
-      <w:proofErr w:type="spellEnd"/>
-      <w:r>
-        <w:t xml:space="preserve">(void* </w:t>
-      </w:r>
-      <w:proofErr w:type="spellStart"/>
-      <w:r>
-        <w:t>ptr</w:t>
-      </w:r>
-      <w:proofErr w:type="spellEnd"/>
-      <w:r>
-        <w:t xml:space="preserve">) – </w:t>
-      </w:r>
-      <w:r>
-        <w:rPr>
-          <w:lang w:val="ru-RU"/>
-        </w:rPr>
-        <w:t>аналог</w:t>
-      </w:r>
-      <w:r>
-        <w:t xml:space="preserve"> </w:t>
-      </w:r>
-      <w:r>
-        <w:rPr>
-          <w:lang w:val="ru-RU"/>
-        </w:rPr>
-        <w:t>функции</w:t>
-      </w:r>
-      <w:r>
-        <w:t xml:space="preserve"> </w:t>
-      </w:r>
-      <w:r>
-        <w:t>free</w:t>
-      </w:r>
-    </w:p>
-    <w:p>
-      <w:pPr>
-        <w:pStyle w:val="ListParagraph"/>
-        <w:numPr>
-          <w:ilvl w:val="0"/>
-          <w:numId w:val="6"/>
-        </w:numPr>
-      </w:pPr>
-      <w:r>
-        <w:t xml:space="preserve">void* </w:t>
-      </w:r>
-      <w:proofErr w:type="spellStart"/>
-      <w:r>
-        <w:t>myRealloc</w:t>
-      </w:r>
-      <w:proofErr w:type="spellEnd"/>
-      <w:r>
-        <w:t xml:space="preserve">(void* </w:t>
-      </w:r>
-      <w:proofErr w:type="spellStart"/>
-      <w:r>
-        <w:t>ptr</w:t>
-      </w:r>
-      <w:proofErr w:type="spellEnd"/>
-      <w:r>
-        <w:t xml:space="preserve">) – </w:t>
-      </w:r>
-      <w:r>
-        <w:rPr>
-          <w:lang w:val="ru-RU"/>
-        </w:rPr>
-        <w:t>аналог</w:t>
-      </w:r>
-      <w:r>
-        <w:t xml:space="preserve"> </w:t>
-      </w:r>
-      <w:r>
-        <w:rPr>
-          <w:lang w:val="ru-RU"/>
-        </w:rPr>
-        <w:t>функции</w:t>
-      </w:r>
-      <w:r>
-        <w:t xml:space="preserve"> </w:t>
-      </w:r>
-      <w:proofErr w:type="spellStart"/>
-      <w:r>
-        <w:t>realloc</w:t>
-      </w:r>
-      <w:proofErr w:type="spellEnd"/>
-    </w:p>
-    <w:p>
-      <w:pPr>
-        <w:pStyle w:val="ListParagraph"/>
-        <w:numPr>
-          <w:ilvl w:val="0"/>
-          <w:numId w:val="6"/>
-        </w:numPr>
-        <w:rPr>
-          <w:lang w:val="ru-RU"/>
-        </w:rPr>
-      </w:pPr>
-      <w:r>
-        <w:t>void</w:t>
-      </w:r>
-      <w:r>
-        <w:rPr>
-          <w:lang w:val="ru-RU"/>
-        </w:rPr>
-        <w:t xml:space="preserve"> </w:t>
-      </w:r>
-      <w:proofErr w:type="spellStart"/>
-      <w:r>
-        <w:t>init</w:t>
-      </w:r>
-      <w:proofErr w:type="spellEnd"/>
-      <w:r>
-        <w:rPr>
-          <w:lang w:val="ru-RU"/>
-        </w:rPr>
-        <w:t xml:space="preserve">() – </w:t>
-      </w:r>
-      <w:r>
-        <w:rPr>
-          <w:lang w:val="ru-RU"/>
-        </w:rPr>
-        <w:t>вспомогательная функция, инициализирующая необходимые структуры данных</w:t>
-      </w:r>
-    </w:p>
-    <w:p>
-      <w:pPr>
-        <w:pStyle w:val="ListParagraph"/>
-        <w:ind w:left="0" w:firstLine="360"/>
-        <w:rPr>
-          <w:lang w:val="ru-RU"/>
-        </w:rPr>
-      </w:pPr>
-      <w:r>
-        <w:rPr>
-          <w:lang w:val="ru-RU"/>
-        </w:rPr>
-        <w:lastRenderedPageBreak/>
-        <w:t xml:space="preserve">В функции </w:t>
-      </w:r>
-      <w:proofErr w:type="spellStart"/>
-      <w:r>
-        <w:t>init</w:t>
-      </w:r>
-      <w:proofErr w:type="spellEnd"/>
-      <w:r>
-        <w:rPr>
-          <w:lang w:val="ru-RU"/>
-        </w:rPr>
-        <w:t xml:space="preserve">() </w:t>
-      </w:r>
-      <w:r>
-        <w:rPr>
-          <w:lang w:val="ru-RU"/>
-        </w:rPr>
-        <w:t>происходит выделение большой области динамической памяти штатными средствами. Выделение памяти в реализуемых функциях должно происходить в этой области.</w:t>
-      </w:r>
-      <w:r>
-        <w:rPr>
-          <w:lang w:val="ru-RU"/>
-        </w:rPr>
-        <w:t xml:space="preserve"> За пределами функции </w:t>
-      </w:r>
-      <w:proofErr w:type="spellStart"/>
-      <w:r>
-        <w:t>init</w:t>
-      </w:r>
-      <w:proofErr w:type="spellEnd"/>
-      <w:r>
-        <w:rPr>
-          <w:lang w:val="ru-RU"/>
-        </w:rPr>
-        <w:t xml:space="preserve">() </w:t>
-      </w:r>
-      <w:r>
-        <w:rPr>
-          <w:lang w:val="ru-RU"/>
-        </w:rPr>
-        <w:t xml:space="preserve">нельзя использовать функции </w:t>
-      </w:r>
-      <w:r>
-        <w:t>malloc</w:t>
-      </w:r>
-      <w:r>
-        <w:rPr>
-          <w:lang w:val="ru-RU"/>
-        </w:rPr>
-        <w:t xml:space="preserve">, </w:t>
-      </w:r>
-      <w:proofErr w:type="spellStart"/>
-      <w:r>
-        <w:t>realloc</w:t>
-      </w:r>
-      <w:proofErr w:type="spellEnd"/>
-      <w:r>
-        <w:rPr>
-          <w:lang w:val="ru-RU"/>
-        </w:rPr>
-        <w:t xml:space="preserve"> </w:t>
-      </w:r>
-      <w:r>
-        <w:rPr>
-          <w:lang w:val="ru-RU"/>
-        </w:rPr>
-        <w:t xml:space="preserve">и </w:t>
-      </w:r>
-      <w:r>
-        <w:t>free</w:t>
       </w:r>
       <w:r>
         <w:rPr>
@@ -3275,7 +3498,7 @@
 </file>
 
 <file path=word/numbering.xml><?xml version="1.0" encoding="utf-8"?>
-<w:numbering xmlns:wpc="http://schemas.microsoft.com/office/word/2010/wordprocessingCanvas" xmlns:cx="http://schemas.microsoft.com/office/drawing/2014/chartex" xmlns:cx1="http://schemas.microsoft.com/office/drawing/2015/9/8/chartex" xmlns:cx2="http://schemas.microsoft.com/office/drawing/2015/10/21/chartex" xmlns:cx3="http://schemas.microsoft.com/office/drawing/2016/5/9/chartex" xmlns:cx4="http://schemas.microsoft.com/office/drawing/2016/5/10/chartex" xmlns:cx5="http://schemas.microsoft.com/office/drawing/2016/5/11/chartex" xmlns:cx6="http://schemas.microsoft.com/office/drawing/2016/5/12/chartex" xmlns:cx7="http://schemas.microsoft.com/office/drawing/2016/5/13/chartex" xmlns:cx8="http://schemas.microsoft.com/office/drawing/2016/5/14/chartex" xmlns:mc="http://schemas.openxmlformats.org/markup-compatibility/2006" xmlns:aink="http://schemas.microsoft.com/office/drawing/2016/ink" xmlns:am3d="http://schemas.microsoft.com/office/drawing/2017/model3d" xmlns:o="urn:schemas-microsoft-com:office:office" xmlns:r="http://schemas.openxmlformats.org/officeDocument/2006/relationships" xmlns:m="http://schemas.openxmlformats.org/officeDocument/2006/math" xmlns:v="urn:schemas-microsoft-com:vml" xmlns:wp14="http://schemas.microsoft.com/office/word/2010/wordprocessingDrawing" xmlns:wp="http://schemas.openxmlformats.org/drawingml/2006/wordprocessingDrawing" xmlns:w10="urn:schemas-microsoft-com:office:word" xmlns:w="http://schemas.openxmlformats.org/wordprocessingml/2006/main" xmlns:w14="http://schemas.microsoft.com/office/word/2010/wordml" xmlns:w15="http://schemas.microsoft.com/office/word/2012/wordml" xmlns:w16cid="http://schemas.microsoft.com/office/word/2016/wordml/cid" xmlns:w16se="http://schemas.microsoft.com/office/word/2015/wordml/symex" xmlns:wpg="http://schemas.microsoft.com/office/word/2010/wordprocessingGroup" xmlns:wpi="http://schemas.microsoft.com/office/word/2010/wordprocessingInk" xmlns:wne="http://schemas.microsoft.com/office/word/2006/wordml" xmlns:wps="http://schemas.microsoft.com/office/word/2010/wordprocessingShape" mc:Ignorable="w14 w15 w16se w16cid wp14">
+<w:numbering xmlns:wpc="http://schemas.microsoft.com/office/word/2010/wordprocessingCanvas" xmlns:mc="http://schemas.openxmlformats.org/markup-compatibility/2006" xmlns:o="urn:schemas-microsoft-com:office:office" xmlns:r="http://schemas.openxmlformats.org/officeDocument/2006/relationships" xmlns:m="http://schemas.openxmlformats.org/officeDocument/2006/math" xmlns:v="urn:schemas-microsoft-com:vml" xmlns:wp14="http://schemas.microsoft.com/office/word/2010/wordprocessingDrawing" xmlns:wp="http://schemas.openxmlformats.org/drawingml/2006/wordprocessingDrawing" xmlns:w10="urn:schemas-microsoft-com:office:word" xmlns:w="http://schemas.openxmlformats.org/wordprocessingml/2006/main" xmlns:w14="http://schemas.microsoft.com/office/word/2010/wordml" xmlns:w15="http://schemas.microsoft.com/office/word/2012/wordml" xmlns:wpg="http://schemas.microsoft.com/office/word/2010/wordprocessingGroup" xmlns:wpi="http://schemas.microsoft.com/office/word/2010/wordprocessingInk" xmlns:wne="http://schemas.microsoft.com/office/word/2006/wordml" xmlns:wps="http://schemas.microsoft.com/office/word/2010/wordprocessingShape" mc:Ignorable="w14 w15 wp14">
   <w:abstractNum w:abstractNumId="0" w15:restartNumberingAfterBreak="0">
     <w:nsid w:val="13A85531"/>
     <w:multiLevelType w:val="hybridMultilevel"/>
@@ -3794,6 +4017,92 @@
     </w:lvl>
   </w:abstractNum>
   <w:abstractNum w:abstractNumId="5" w15:restartNumberingAfterBreak="0">
+    <w:nsid w:val="66E36194"/>
+    <w:multiLevelType w:val="multilevel"/>
+    <w:tmpl w:val="0419001D"/>
+    <w:lvl w:ilvl="0">
+      <w:start w:val="1"/>
+      <w:numFmt w:val="decimal"/>
+      <w:lvlText w:val="%1)"/>
+      <w:lvlJc w:val="left"/>
+      <w:pPr>
+        <w:ind w:left="360" w:hanging="360"/>
+      </w:pPr>
+    </w:lvl>
+    <w:lvl w:ilvl="1">
+      <w:start w:val="1"/>
+      <w:numFmt w:val="lowerLetter"/>
+      <w:lvlText w:val="%2)"/>
+      <w:lvlJc w:val="left"/>
+      <w:pPr>
+        <w:ind w:left="720" w:hanging="360"/>
+      </w:pPr>
+    </w:lvl>
+    <w:lvl w:ilvl="2">
+      <w:start w:val="1"/>
+      <w:numFmt w:val="lowerRoman"/>
+      <w:lvlText w:val="%3)"/>
+      <w:lvlJc w:val="left"/>
+      <w:pPr>
+        <w:ind w:left="1080" w:hanging="360"/>
+      </w:pPr>
+    </w:lvl>
+    <w:lvl w:ilvl="3">
+      <w:start w:val="1"/>
+      <w:numFmt w:val="decimal"/>
+      <w:lvlText w:val="(%4)"/>
+      <w:lvlJc w:val="left"/>
+      <w:pPr>
+        <w:ind w:left="1440" w:hanging="360"/>
+      </w:pPr>
+    </w:lvl>
+    <w:lvl w:ilvl="4">
+      <w:start w:val="1"/>
+      <w:numFmt w:val="lowerLetter"/>
+      <w:lvlText w:val="(%5)"/>
+      <w:lvlJc w:val="left"/>
+      <w:pPr>
+        <w:ind w:left="1800" w:hanging="360"/>
+      </w:pPr>
+    </w:lvl>
+    <w:lvl w:ilvl="5">
+      <w:start w:val="1"/>
+      <w:numFmt w:val="lowerRoman"/>
+      <w:lvlText w:val="(%6)"/>
+      <w:lvlJc w:val="left"/>
+      <w:pPr>
+        <w:ind w:left="2160" w:hanging="360"/>
+      </w:pPr>
+    </w:lvl>
+    <w:lvl w:ilvl="6">
+      <w:start w:val="1"/>
+      <w:numFmt w:val="decimal"/>
+      <w:lvlText w:val="%7."/>
+      <w:lvlJc w:val="left"/>
+      <w:pPr>
+        <w:ind w:left="2520" w:hanging="360"/>
+      </w:pPr>
+    </w:lvl>
+    <w:lvl w:ilvl="7">
+      <w:start w:val="1"/>
+      <w:numFmt w:val="lowerLetter"/>
+      <w:lvlText w:val="%8."/>
+      <w:lvlJc w:val="left"/>
+      <w:pPr>
+        <w:ind w:left="2880" w:hanging="360"/>
+      </w:pPr>
+    </w:lvl>
+    <w:lvl w:ilvl="8">
+      <w:start w:val="1"/>
+      <w:numFmt w:val="lowerRoman"/>
+      <w:lvlText w:val="%9."/>
+      <w:lvlJc w:val="left"/>
+      <w:pPr>
+        <w:ind w:left="3240" w:hanging="360"/>
+      </w:pPr>
+    </w:lvl>
+  </w:abstractNum>
+  <w:abstractNum w:abstractNumId="6" w15:restartNumberingAfterBreak="0">
     <w:nsid w:val="7A044419"/>
     <w:multiLevelType w:val="hybridMultilevel"/>
     <w:tmpl w:val="482C3020"/>
@@ -3922,13 +4231,16 @@
     <w:abstractNumId w:val="3"/>
   </w:num>
   <w:num w:numId="6">
+    <w:abstractNumId w:val="6"/>
+  </w:num>
+  <w:num w:numId="7">
     <w:abstractNumId w:val="5"/>
   </w:num>
 </w:numbering>
 </file>
 
 <file path=word/styles.xml><?xml version="1.0" encoding="utf-8"?>
-<w:styles xmlns:mc="http://schemas.openxmlformats.org/markup-compatibility/2006" xmlns:r="http://schemas.openxmlformats.org/officeDocument/2006/relationships" xmlns:w="http://schemas.openxmlformats.org/wordprocessingml/2006/main" xmlns:w14="http://schemas.microsoft.com/office/word/2010/wordml" xmlns:w15="http://schemas.microsoft.com/office/word/2012/wordml" xmlns:w16cid="http://schemas.microsoft.com/office/word/2016/wordml/cid" xmlns:w16se="http://schemas.microsoft.com/office/word/2015/wordml/symex" mc:Ignorable="w14 w15 w16se w16cid">
+<w:styles xmlns:mc="http://schemas.openxmlformats.org/markup-compatibility/2006" xmlns:r="http://schemas.openxmlformats.org/officeDocument/2006/relationships" xmlns:w="http://schemas.openxmlformats.org/wordprocessingml/2006/main" xmlns:w14="http://schemas.microsoft.com/office/word/2010/wordml" xmlns:w15="http://schemas.microsoft.com/office/word/2012/wordml" mc:Ignorable="w14 w15">
   <w:docDefaults>
     <w:rPrDefault>
       <w:rPr>
@@ -3944,7 +4256,7 @@
       </w:pPr>
     </w:pPrDefault>
   </w:docDefaults>
-  <w:latentStyles w:defLockedState="0" w:defUIPriority="99" w:defSemiHidden="0" w:defUnhideWhenUsed="0" w:defQFormat="0" w:count="375">
+  <w:latentStyles w:defLockedState="0" w:defUIPriority="99" w:defSemiHidden="0" w:defUnhideWhenUsed="0" w:defQFormat="0" w:count="371">
     <w:lsdException w:name="Normal" w:uiPriority="0" w:qFormat="1"/>
     <w:lsdException w:name="heading 1" w:uiPriority="9" w:qFormat="1"/>
     <w:lsdException w:name="heading 2" w:semiHidden="1" w:uiPriority="9" w:unhideWhenUsed="1" w:qFormat="1"/>
@@ -4050,6 +4362,7 @@
     <w:lsdException w:name="HTML Sample" w:semiHidden="1" w:unhideWhenUsed="1"/>
     <w:lsdException w:name="HTML Typewriter" w:semiHidden="1" w:unhideWhenUsed="1"/>
     <w:lsdException w:name="HTML Variable" w:semiHidden="1" w:unhideWhenUsed="1"/>
+    <w:lsdException w:name="Normal Table" w:semiHidden="1" w:unhideWhenUsed="1"/>
     <w:lsdException w:name="annotation subject" w:semiHidden="1" w:unhideWhenUsed="1"/>
     <w:lsdException w:name="No List" w:semiHidden="1" w:unhideWhenUsed="1"/>
     <w:lsdException w:name="Outline List 1" w:semiHidden="1" w:unhideWhenUsed="1"/>
@@ -4093,8 +4406,10 @@
     <w:lsdException w:name="Table Elegant" w:semiHidden="1" w:unhideWhenUsed="1"/>
     <w:lsdException w:name="Table Professional" w:semiHidden="1" w:unhideWhenUsed="1"/>
     <w:lsdException w:name="Table Subtle 1" w:semiHidden="1" w:unhideWhenUsed="1"/>
+    <w:lsdException w:name="Table Subtle 2" w:semiHidden="1" w:unhideWhenUsed="1"/>
     <w:lsdException w:name="Table Web 1" w:semiHidden="1" w:unhideWhenUsed="1"/>
     <w:lsdException w:name="Table Web 2" w:semiHidden="1" w:unhideWhenUsed="1"/>
+    <w:lsdException w:name="Table Web 3" w:semiHidden="1" w:unhideWhenUsed="1"/>
     <w:lsdException w:name="Balloon Text" w:semiHidden="1" w:unhideWhenUsed="1"/>
     <w:lsdException w:name="Table Grid" w:uiPriority="39"/>
     <w:lsdException w:name="Table Theme" w:semiHidden="1" w:unhideWhenUsed="1"/>
@@ -4313,10 +4628,6 @@
     <w:lsdException w:name="List Table 5 Dark Accent 6" w:uiPriority="50"/>
     <w:lsdException w:name="List Table 6 Colorful Accent 6" w:uiPriority="51"/>
     <w:lsdException w:name="List Table 7 Colorful Accent 6" w:uiPriority="52"/>
-    <w:lsdException w:name="Mention" w:semiHidden="1" w:unhideWhenUsed="1"/>
-    <w:lsdException w:name="Smart Hyperlink" w:semiHidden="1" w:unhideWhenUsed="1"/>
-    <w:lsdException w:name="Hashtag" w:semiHidden="1" w:unhideWhenUsed="1"/>
-    <w:lsdException w:name="Unresolved Mention" w:semiHidden="1" w:unhideWhenUsed="1"/>
   </w:latentStyles>
   <w:style w:type="paragraph" w:default="1" w:styleId="Normal">
     <w:name w:val="Normal"/>
@@ -4402,6 +4713,17 @@
     <w:rsid w:val="00107CFF"/>
     <w:rPr>
       <w:color w:val="808080"/>
+    </w:rPr>
+  </w:style>
+  <w:style w:type="character" w:styleId="Hyperlink">
+    <w:name w:val="Hyperlink"/>
+    <w:basedOn w:val="DefaultParagraphFont"/>
+    <w:uiPriority w:val="99"/>
+    <w:unhideWhenUsed/>
+    <w:rsid w:val="009F2A55"/>
+    <w:rPr>
+      <w:color w:val="0563C1" w:themeColor="hyperlink"/>
+      <w:u w:val="single"/>
     </w:rPr>
   </w:style>
 </w:styles>

</xml_diff>